<commit_message>
desarrollo de las nuevas guias
</commit_message>
<xml_diff>
--- a/Etica/3)Tercer taller/Guia3.docx
+++ b/Etica/3)Tercer taller/Guia3.docx
@@ -133,23 +133,7 @@
           <w:rFonts w:ascii="Arial" w:hAnsi="Arial" w:cs="Arial"/>
           <w:bCs/>
         </w:rPr>
-        <w:t xml:space="preserve">Nombre del Proyecto </w:t>
-      </w:r>
-      <w:proofErr w:type="gramStart"/>
-      <w:r>
-        <w:rPr>
-          <w:rFonts w:ascii="Arial" w:hAnsi="Arial" w:cs="Arial"/>
-          <w:bCs/>
-        </w:rPr>
-        <w:t>( si</w:t>
-      </w:r>
-      <w:proofErr w:type="gramEnd"/>
-      <w:r>
-        <w:rPr>
-          <w:rFonts w:ascii="Arial" w:hAnsi="Arial" w:cs="Arial"/>
-          <w:bCs/>
-        </w:rPr>
-        <w:t xml:space="preserve"> es formación Titulada)</w:t>
+        <w:t>Nombre del Proyecto ( si es formación Titulada)</w:t>
       </w:r>
     </w:p>
     <w:p>
@@ -170,23 +154,7 @@
           <w:rFonts w:ascii="Arial" w:hAnsi="Arial" w:cs="Arial"/>
           <w:bCs/>
         </w:rPr>
-        <w:t xml:space="preserve">Fase del Proyecto </w:t>
-      </w:r>
-      <w:proofErr w:type="gramStart"/>
-      <w:r>
-        <w:rPr>
-          <w:rFonts w:ascii="Arial" w:hAnsi="Arial" w:cs="Arial"/>
-          <w:bCs/>
-        </w:rPr>
-        <w:t>( si</w:t>
-      </w:r>
-      <w:proofErr w:type="gramEnd"/>
-      <w:r>
-        <w:rPr>
-          <w:rFonts w:ascii="Arial" w:hAnsi="Arial" w:cs="Arial"/>
-          <w:bCs/>
-        </w:rPr>
-        <w:t xml:space="preserve"> es  formación Titulada)</w:t>
+        <w:t>Fase del Proyecto ( si es  formación Titulada)</w:t>
       </w:r>
     </w:p>
     <w:p>
@@ -207,23 +175,7 @@
           <w:rFonts w:ascii="Arial" w:hAnsi="Arial" w:cs="Arial"/>
           <w:bCs/>
         </w:rPr>
-        <w:t xml:space="preserve">Actividad de </w:t>
-      </w:r>
-      <w:proofErr w:type="gramStart"/>
-      <w:r>
-        <w:rPr>
-          <w:rFonts w:ascii="Arial" w:hAnsi="Arial" w:cs="Arial"/>
-          <w:bCs/>
-        </w:rPr>
-        <w:t>Proyecto(</w:t>
-      </w:r>
-      <w:proofErr w:type="gramEnd"/>
-      <w:r>
-        <w:rPr>
-          <w:rFonts w:ascii="Arial" w:hAnsi="Arial" w:cs="Arial"/>
-          <w:bCs/>
-        </w:rPr>
-        <w:t>si es  formación Titulada)</w:t>
+        <w:t>Actividad de Proyecto(si es  formación Titulada)</w:t>
       </w:r>
     </w:p>
     <w:p>
@@ -528,15 +480,13 @@
         </w:rPr>
         <w:t xml:space="preserve">A </w:t>
       </w:r>
-      <w:proofErr w:type="gramStart"/>
       <w:r>
         <w:rPr>
           <w:rFonts w:ascii="Arial" w:hAnsi="Arial" w:cs="Arial"/>
           <w:color w:val="000000" w:themeColor="text1"/>
         </w:rPr>
-        <w:t>continuación</w:t>
-      </w:r>
-      <w:proofErr w:type="gramEnd"/>
+        <w:t>continuación,</w:t>
+      </w:r>
       <w:r>
         <w:rPr>
           <w:rFonts w:ascii="Arial" w:hAnsi="Arial" w:cs="Arial"/>
@@ -601,19 +551,41 @@
         </w:rPr>
         <w:t xml:space="preserve">La resolución de conflictos hace referencia a la exploración e implementación de medios y recursos </w:t>
       </w:r>
-      <w:proofErr w:type="gramStart"/>
-      <w:r>
-        <w:rPr>
-          <w:rFonts w:ascii="Arial" w:hAnsi="Arial" w:cs="Arial"/>
-        </w:rPr>
-        <w:t>por  los</w:t>
-      </w:r>
-      <w:proofErr w:type="gramEnd"/>
-      <w:r>
-        <w:rPr>
-          <w:rFonts w:ascii="Arial" w:hAnsi="Arial" w:cs="Arial"/>
-        </w:rPr>
-        <w:t xml:space="preserve"> cuales conflictos y controversias pueden solucionarse. Para muchos,                                                                                                                                                                                                                              </w:t>
+      <w:r>
+        <w:rPr>
+          <w:rFonts w:ascii="Arial" w:hAnsi="Arial" w:cs="Arial"/>
+        </w:rPr>
+        <w:t>por los</w:t>
+      </w:r>
+      <w:r>
+        <w:rPr>
+          <w:rFonts w:ascii="Arial" w:hAnsi="Arial" w:cs="Arial"/>
+        </w:rPr>
+        <w:t xml:space="preserve"> cuales conflictos y controversias pueden solucionarse. Para </w:t>
+      </w:r>
+      <w:r>
+        <w:rPr>
+          <w:rFonts w:ascii="Arial" w:hAnsi="Arial" w:cs="Arial"/>
+        </w:rPr>
+        <w:t>muchos,</w:t>
+      </w:r>
+      <w:r>
+        <w:rPr>
+          <w:rFonts w:ascii="Arial" w:hAnsi="Arial" w:cs="Arial"/>
+        </w:rPr>
+        <w:t xml:space="preserve"> </w:t>
+      </w:r>
+      <w:r>
+        <w:rPr>
+          <w:rFonts w:ascii="Arial" w:hAnsi="Arial" w:cs="Arial"/>
+        </w:rPr>
+        <w:t xml:space="preserve"> </w:t>
+      </w:r>
+      <w:r>
+        <w:rPr>
+          <w:rFonts w:ascii="Arial" w:hAnsi="Arial" w:cs="Arial"/>
+        </w:rPr>
+        <w:t xml:space="preserve">                                                                                                                                                                                                                          </w:t>
       </w:r>
       <w:r>
         <w:rPr>
@@ -746,7 +718,6 @@
           <w:shd w:val="clear" w:color="auto" w:fill="FFFFFF"/>
         </w:rPr>
       </w:pPr>
-      <w:proofErr w:type="gramStart"/>
       <w:r>
         <w:rPr>
           <w:rFonts w:ascii="Arial" w:hAnsi="Arial" w:cs="Arial"/>
@@ -786,7 +757,6 @@
         </w:rPr>
         <w:t>.</w:t>
       </w:r>
-      <w:proofErr w:type="gramEnd"/>
     </w:p>
     <w:p>
       <w:pPr>
@@ -1593,16 +1563,14 @@
           <w:lang w:eastAsia="es-CO"/>
         </w:rPr>
       </w:pPr>
-      <w:proofErr w:type="gramStart"/>
       <w:r>
         <w:rPr>
           <w:rFonts w:ascii="Arial" w:eastAsia="Times New Roman" w:hAnsi="Arial" w:cs="Arial"/>
           <w:color w:val="000000" w:themeColor="text1"/>
           <w:lang w:eastAsia="es-CO"/>
         </w:rPr>
-        <w:t>Conflicto  como</w:t>
-      </w:r>
-      <w:proofErr w:type="gramEnd"/>
+        <w:t>Conflicto como</w:t>
+      </w:r>
       <w:r>
         <w:rPr>
           <w:rFonts w:ascii="Arial" w:eastAsia="Times New Roman" w:hAnsi="Arial" w:cs="Arial"/>
@@ -1770,16 +1738,14 @@
         </w:rPr>
         <w:t xml:space="preserve">Los conflictos los vivo de manera </w:t>
       </w:r>
-      <w:proofErr w:type="spellStart"/>
       <w:r>
         <w:rPr>
           <w:rFonts w:ascii="Arial" w:eastAsia="Times New Roman" w:hAnsi="Arial" w:cs="Arial"/>
           <w:color w:val="000000" w:themeColor="text1"/>
           <w:lang w:eastAsia="es-CO"/>
         </w:rPr>
-        <w:t>pacifica</w:t>
-      </w:r>
-      <w:proofErr w:type="spellEnd"/>
+        <w:t>pacífica</w:t>
+      </w:r>
       <w:r>
         <w:rPr>
           <w:rFonts w:ascii="Arial" w:eastAsia="Times New Roman" w:hAnsi="Arial" w:cs="Arial"/>
@@ -2424,35 +2390,7 @@
         <w:rPr>
           <w:rFonts w:ascii="Arial" w:hAnsi="Arial" w:cs="Arial"/>
         </w:rPr>
-        <w:t xml:space="preserve">con este instrumento se pretende evidenciar el tipo de interacción social que se da en un sitio público y/o en un medio de transporte público, en el él se registran aspectos observados en relación con las normas de cortesía y de urbanidad, </w:t>
-      </w:r>
-      <w:proofErr w:type="gramStart"/>
-      <w:r>
-        <w:rPr>
-          <w:rFonts w:ascii="Arial" w:hAnsi="Arial" w:cs="Arial"/>
-        </w:rPr>
-        <w:t>comportamientos,  hábitos</w:t>
-      </w:r>
-      <w:proofErr w:type="gramEnd"/>
-      <w:r>
-        <w:rPr>
-          <w:rFonts w:ascii="Arial" w:hAnsi="Arial" w:cs="Arial"/>
-        </w:rPr>
-        <w:t xml:space="preserve"> e interacciones entre las personas y niveles de comunicación verbal y no verbal.  A </w:t>
-      </w:r>
-      <w:proofErr w:type="gramStart"/>
-      <w:r>
-        <w:rPr>
-          <w:rFonts w:ascii="Arial" w:hAnsi="Arial" w:cs="Arial"/>
-        </w:rPr>
-        <w:t>continuación</w:t>
-      </w:r>
-      <w:proofErr w:type="gramEnd"/>
-      <w:r>
-        <w:rPr>
-          <w:rFonts w:ascii="Arial" w:hAnsi="Arial" w:cs="Arial"/>
-        </w:rPr>
-        <w:t xml:space="preserve"> por medio de lluvia de ideas, reflexiones personales y opiniones del grupo se establece la importancia de las normas de convivencia y la cultura ciudadana en toda sociedad.</w:t>
+        <w:t>con este instrumento se pretende evidenciar el tipo de interacción social que se da en un sitio público y/o en un medio de transporte público, en el él se registran aspectos observados en relación con las normas de cortesía y de urbanidad, comportamientos,  hábitos e interacciones entre las personas y niveles de comunicación verbal y no verbal.  A continuación por medio de lluvia de ideas, reflexiones personales y opiniones del grupo se establece la importancia de las normas de convivencia y la cultura ciudadana en toda sociedad.</w:t>
       </w:r>
     </w:p>
     <w:p>
@@ -2556,7 +2494,6 @@
         <w:t xml:space="preserve">a </w:t>
       </w:r>
       <w:proofErr w:type="spellStart"/>
-      <w:proofErr w:type="gramStart"/>
       <w:r>
         <w:rPr>
           <w:rFonts w:ascii="Arial" w:hAnsi="Arial" w:cs="Arial"/>
@@ -2574,7 +2511,6 @@
         <w:t>idad,empatía</w:t>
       </w:r>
       <w:proofErr w:type="spellEnd"/>
-      <w:proofErr w:type="gramEnd"/>
       <w:r>
         <w:rPr>
           <w:rFonts w:ascii="Arial" w:hAnsi="Arial" w:cs="Arial"/>
@@ -3481,7 +3417,6 @@
           <w:lang w:eastAsia="es-CO"/>
         </w:rPr>
       </w:pPr>
-      <w:proofErr w:type="gramStart"/>
       <w:r>
         <w:rPr>
           <w:rFonts w:ascii="Arial" w:hAnsi="Arial" w:cs="Arial"/>
@@ -3501,16 +3436,7 @@
           <w:color w:val="000000"/>
           <w:lang w:eastAsia="es-CO"/>
         </w:rPr>
-        <w:t>toda</w:t>
-      </w:r>
-      <w:proofErr w:type="gramEnd"/>
-      <w:r>
-        <w:rPr>
-          <w:rFonts w:ascii="Arial" w:hAnsi="Arial" w:cs="Arial"/>
-          <w:color w:val="000000"/>
-          <w:lang w:eastAsia="es-CO"/>
-        </w:rPr>
-        <w:t xml:space="preserve"> forma de interacción humana en la cual mediante la fuerza, se produce daño a otro para la consecución de un fin</w:t>
+        <w:t>toda forma de interacción humana en la cual mediante la fuerza, se produce daño a otro para la consecución de un fin</w:t>
       </w:r>
       <w:r>
         <w:rPr>
@@ -3652,7 +3578,6 @@
         <w:t xml:space="preserve">, </w:t>
       </w:r>
       <w:proofErr w:type="spellStart"/>
-      <w:proofErr w:type="gramStart"/>
       <w:r>
         <w:rPr>
           <w:rFonts w:ascii="Arial" w:hAnsi="Arial" w:cs="Arial"/>
@@ -3660,7 +3585,6 @@
         <w:t>S.Construcción</w:t>
       </w:r>
       <w:proofErr w:type="spellEnd"/>
-      <w:proofErr w:type="gramEnd"/>
       <w:r>
         <w:rPr>
           <w:rFonts w:ascii="Arial" w:hAnsi="Arial" w:cs="Arial"/>
@@ -4990,7 +4914,7 @@
                   </a:ln>
                   <a:extLst>
                     <a:ext uri="{53640926-AAD7-44d8-BBD7-CCE9431645EC}">
-                      <a14:shadowObscured xmlns="" xmlns:mo="http://schemas.microsoft.com/office/mac/office/2008/main" xmlns:mv="urn:schemas-microsoft-com:mac:vml" xmlns:o="urn:schemas-microsoft-com:office:office" xmlns:v="urn:schemas-microsoft-com:vml" xmlns:w10="urn:schemas-microsoft-com:office:word" xmlns:w="http://schemas.openxmlformats.org/wordprocessingml/2006/main" xmlns:a14="http://schemas.microsoft.com/office/drawing/2010/main"/>
+                      <a14:shadowObscured xmlns:a14="http://schemas.microsoft.com/office/drawing/2010/main" xmlns:w="http://schemas.openxmlformats.org/wordprocessingml/2006/main" xmlns:w10="urn:schemas-microsoft-com:office:word" xmlns:v="urn:schemas-microsoft-com:vml" xmlns:o="urn:schemas-microsoft-com:office:office" xmlns:mv="urn:schemas-microsoft-com:mac:vml" xmlns:mo="http://schemas.microsoft.com/office/mac/office/2008/main" xmlns=""/>
                     </a:ext>
                   </a:extLst>
                 </pic:spPr>

</xml_diff>